<commit_message>
Added the ability to add new questions and delete and edit existing ones.
</commit_message>
<xml_diff>
--- a/documentation/requirements.docx
+++ b/documentation/requirements.docx
@@ -88,114 +88,134 @@
         </w:rPr>
         <w:t>make within a set time</w:t>
       </w:r>
+      <w:r>
+        <w:rPr>
+          <w:lang w:val="en-GB"/>
+        </w:rPr>
+        <w:t xml:space="preserve"> to prevent them from simply making several random guesses until they get the right answer. </w:t>
+      </w:r>
+    </w:p>
+    <w:p>
+      <w:pPr>
+        <w:rPr>
+          <w:lang w:val="en-GB"/>
+        </w:rPr>
+      </w:pPr>
+      <w:r>
+        <w:rPr>
+          <w:lang w:val="en-GB"/>
+        </w:rPr>
+        <w:t xml:space="preserve">I’d like to be able to add “hints” to each question which students can see after one failed attempt, which will help them get the correct answer. </w:t>
+      </w:r>
+    </w:p>
+    <w:p>
+      <w:pPr>
+        <w:rPr>
+          <w:lang w:val="en-GB"/>
+        </w:rPr>
+      </w:pPr>
+      <w:r>
+        <w:rPr>
+          <w:lang w:val="en-GB"/>
+        </w:rPr>
+        <w:t xml:space="preserve">I should be able to see how many attempts they have made </w:t>
+      </w:r>
+      <w:r>
+        <w:rPr>
+          <w:lang w:val="en-GB"/>
+        </w:rPr>
+        <w:t>at</w:t>
+      </w:r>
+      <w:r>
+        <w:rPr>
+          <w:lang w:val="en-GB"/>
+        </w:rPr>
+        <w:t xml:space="preserve"> each question before getting the correct answer and the time spent on each one. </w:t>
+      </w:r>
+    </w:p>
+    <w:p>
+      <w:pPr>
+        <w:rPr>
+          <w:lang w:val="en-GB"/>
+        </w:rPr>
+      </w:pPr>
+      <w:r>
+        <w:rPr>
+          <w:lang w:val="en-GB"/>
+        </w:rPr>
+        <w:t>Average time taken and average number of attempts across the class would also be useful</w:t>
+      </w:r>
+      <w:r>
+        <w:rPr>
+          <w:lang w:val="en-GB"/>
+        </w:rPr>
+        <w:t>,</w:t>
+      </w:r>
+      <w:r>
+        <w:rPr>
+          <w:lang w:val="en-GB"/>
+        </w:rPr>
+        <w:t xml:space="preserve"> so I know which questions were most difficult. </w:t>
+      </w:r>
+    </w:p>
+    <w:p>
+      <w:pPr>
+        <w:rPr>
+          <w:b/>
+          <w:bCs/>
+          <w:lang w:val="en-GB"/>
+        </w:rPr>
+      </w:pPr>
+      <w:r>
+        <w:rPr>
+          <w:b/>
+          <w:bCs/>
+          <w:lang w:val="en-GB"/>
+        </w:rPr>
+        <w:t>Student</w:t>
+      </w:r>
+    </w:p>
+    <w:p>
+      <w:pPr>
+        <w:rPr>
+          <w:lang w:val="en-GB"/>
+        </w:rPr>
+      </w:pPr>
+      <w:r>
+        <w:rPr>
+          <w:lang w:val="en-GB"/>
+        </w:rPr>
+        <w:t xml:space="preserve">I want to be able to correct my own work at my own speed without having to put my hand up and wait for my teacher to do it. </w:t>
+      </w:r>
+    </w:p>
+    <w:p>
+      <w:pPr>
+        <w:rPr>
+          <w:lang w:val="en-GB"/>
+        </w:rPr>
+      </w:pPr>
+    </w:p>
+    <w:p>
+      <w:pPr>
+        <w:rPr>
+          <w:lang w:val="en-GB"/>
+        </w:rPr>
+      </w:pPr>
+    </w:p>
+    <w:p>
+      <w:pPr>
+        <w:rPr>
+          <w:lang w:val="en-GB"/>
+        </w:rPr>
+      </w:pPr>
+      <w:r>
+        <w:rPr>
+          <w:lang w:val="en-GB"/>
+        </w:rPr>
+        <w:t>Monetize by selling answer packs to well known text-books</w:t>
+      </w:r>
       <w:bookmarkStart w:id="0" w:name="_GoBack"/>
       <w:bookmarkEnd w:id="0"/>
-      <w:r>
-        <w:rPr>
-          <w:lang w:val="en-GB"/>
-        </w:rPr>
-        <w:t xml:space="preserve"> to prevent them from simply making several random guesses until they get the right answer. </w:t>
-      </w:r>
-    </w:p>
-    <w:p>
-      <w:pPr>
-        <w:rPr>
-          <w:lang w:val="en-GB"/>
-        </w:rPr>
-      </w:pPr>
-      <w:r>
-        <w:rPr>
-          <w:lang w:val="en-GB"/>
-        </w:rPr>
-        <w:t xml:space="preserve">I’d like to be able to add “hints” to each question which students can see after one failed attempt, which will help them get the correct answer. </w:t>
-      </w:r>
-    </w:p>
-    <w:p>
-      <w:pPr>
-        <w:rPr>
-          <w:lang w:val="en-GB"/>
-        </w:rPr>
-      </w:pPr>
-      <w:r>
-        <w:rPr>
-          <w:lang w:val="en-GB"/>
-        </w:rPr>
-        <w:t xml:space="preserve">I should be able to see how many attempts they have made </w:t>
-      </w:r>
-      <w:r>
-        <w:rPr>
-          <w:lang w:val="en-GB"/>
-        </w:rPr>
-        <w:t>at</w:t>
-      </w:r>
-      <w:r>
-        <w:rPr>
-          <w:lang w:val="en-GB"/>
-        </w:rPr>
-        <w:t xml:space="preserve"> each question before getting the correct answer and the time spent on each one. </w:t>
-      </w:r>
-    </w:p>
-    <w:p>
-      <w:pPr>
-        <w:rPr>
-          <w:lang w:val="en-GB"/>
-        </w:rPr>
-      </w:pPr>
-      <w:r>
-        <w:rPr>
-          <w:lang w:val="en-GB"/>
-        </w:rPr>
-        <w:t>Average time taken and average number of attempts across the class would also be useful</w:t>
-      </w:r>
-      <w:r>
-        <w:rPr>
-          <w:lang w:val="en-GB"/>
-        </w:rPr>
-        <w:t>,</w:t>
-      </w:r>
-      <w:r>
-        <w:rPr>
-          <w:lang w:val="en-GB"/>
-        </w:rPr>
-        <w:t xml:space="preserve"> so I know which questions were most difficult. </w:t>
-      </w:r>
-    </w:p>
-    <w:p>
-      <w:pPr>
-        <w:rPr>
-          <w:b/>
-          <w:bCs/>
-          <w:lang w:val="en-GB"/>
-        </w:rPr>
-      </w:pPr>
-      <w:r>
-        <w:rPr>
-          <w:b/>
-          <w:bCs/>
-          <w:lang w:val="en-GB"/>
-        </w:rPr>
-        <w:t>Student</w:t>
-      </w:r>
-    </w:p>
-    <w:p>
-      <w:pPr>
-        <w:rPr>
-          <w:lang w:val="en-GB"/>
-        </w:rPr>
-      </w:pPr>
-      <w:r>
-        <w:rPr>
-          <w:lang w:val="en-GB"/>
-        </w:rPr>
-        <w:t xml:space="preserve">I want to be able to correct my own work at my own speed without having to put my hand up and wait for my teacher to do it. </w:t>
-      </w:r>
-    </w:p>
-    <w:p>
-      <w:pPr>
-        <w:rPr>
-          <w:lang w:val="en-GB"/>
-        </w:rPr>
-      </w:pPr>
     </w:p>
     <w:sectPr>
       <w:headerReference w:type="default" r:id="rId6"/>

</xml_diff>